<commit_message>
Some Changes on Documentation
</commit_message>
<xml_diff>
--- a/documentation/Question 3.docx
+++ b/documentation/Question 3.docx
@@ -40,7 +40,6 @@
         <w:spacing w:before="0" w:beforeAutospacing="0" w:after="0" w:afterAutospacing="0"/>
         <w:textAlignment w:val="baseline"/>
         <w:rPr>
-          <w:rStyle w:val="eop"/>
           <w:rFonts w:eastAsiaTheme="majorEastAsia"/>
         </w:rPr>
       </w:pPr>
@@ -49,14 +48,54 @@
           <w:rStyle w:val="normaltextrun"/>
           <w:rFonts w:eastAsiaTheme="majorEastAsia"/>
         </w:rPr>
-        <w:t>Step 1: Create a feature branch.</w:t>
-      </w:r>
-      <w:r>
-        <w:rPr>
-          <w:rStyle w:val="eop"/>
-          <w:rFonts w:eastAsiaTheme="majorEastAsia"/>
-        </w:rPr>
-        <w:t> </w:t>
+        <w:t>Step 1: Create a feature branch</w:t>
+      </w:r>
+      <w:r>
+        <w:rPr>
+          <w:noProof/>
+        </w:rPr>
+        <w:drawing>
+          <wp:inline distT="0" distB="0" distL="0" distR="0" wp14:anchorId="3393688F" wp14:editId="010E7081">
+            <wp:extent cx="5731510" cy="209550"/>
+            <wp:effectExtent l="0" t="0" r="2540" b="0"/>
+            <wp:docPr id="1306700407" name="Picture 1" descr="A screen shot of a computer code&#10;&#10;Description automatically generated"/>
+            <wp:cNvGraphicFramePr>
+              <a:graphicFrameLocks xmlns:a="http://schemas.openxmlformats.org/drawingml/2006/main" noChangeAspect="1"/>
+            </wp:cNvGraphicFramePr>
+            <a:graphic xmlns:a="http://schemas.openxmlformats.org/drawingml/2006/main">
+              <a:graphicData uri="http://schemas.openxmlformats.org/drawingml/2006/picture">
+                <pic:pic xmlns:pic="http://schemas.openxmlformats.org/drawingml/2006/picture">
+                  <pic:nvPicPr>
+                    <pic:cNvPr id="1306700407" name="Picture 1" descr="A screen shot of a computer code&#10;&#10;Description automatically generated"/>
+                    <pic:cNvPicPr/>
+                  </pic:nvPicPr>
+                  <pic:blipFill rotWithShape="1">
+                    <a:blip r:embed="rId4"/>
+                    <a:srcRect b="80427"/>
+                    <a:stretch/>
+                  </pic:blipFill>
+                  <pic:spPr bwMode="auto">
+                    <a:xfrm>
+                      <a:off x="0" y="0"/>
+                      <a:ext cx="5731510" cy="209550"/>
+                    </a:xfrm>
+                    <a:prstGeom prst="rect">
+                      <a:avLst/>
+                    </a:prstGeom>
+                    <a:ln>
+                      <a:noFill/>
+                    </a:ln>
+                    <a:extLst>
+                      <a:ext uri="{53640926-AAD7-44D8-BBD7-CCE9431645EC}">
+                        <a14:shadowObscured xmlns:a14="http://schemas.microsoft.com/office/drawing/2010/main"/>
+                      </a:ext>
+                    </a:extLst>
+                  </pic:spPr>
+                </pic:pic>
+              </a:graphicData>
+            </a:graphic>
+          </wp:inline>
+        </w:drawing>
       </w:r>
     </w:p>
     <w:p>
@@ -65,8 +104,9 @@
         <w:spacing w:before="0" w:beforeAutospacing="0" w:after="0" w:afterAutospacing="0"/>
         <w:textAlignment w:val="baseline"/>
         <w:rPr>
-          <w:rStyle w:val="eop"/>
-          <w:rFonts w:eastAsiaTheme="majorEastAsia"/>
+          <w:rFonts w:ascii="Segoe UI" w:hAnsi="Segoe UI" w:cs="Segoe UI"/>
+          <w:sz w:val="18"/>
+          <w:szCs w:val="18"/>
         </w:rPr>
       </w:pPr>
     </w:p>
@@ -76,6 +116,30 @@
         <w:spacing w:before="0" w:beforeAutospacing="0" w:after="0" w:afterAutospacing="0"/>
         <w:textAlignment w:val="baseline"/>
         <w:rPr>
+          <w:noProof/>
+        </w:rPr>
+      </w:pPr>
+      <w:r>
+        <w:rPr>
+          <w:rStyle w:val="normaltextrun"/>
+          <w:rFonts w:eastAsiaTheme="majorEastAsia"/>
+        </w:rPr>
+        <w:t>Step 2: Switch to the new branch.</w:t>
+      </w:r>
+      <w:r>
+        <w:rPr>
+          <w:rStyle w:val="eop"/>
+          <w:rFonts w:eastAsiaTheme="majorEastAsia"/>
+        </w:rPr>
+        <w:t> </w:t>
+      </w:r>
+    </w:p>
+    <w:p>
+      <w:pPr>
+        <w:pStyle w:val="paragraph"/>
+        <w:spacing w:before="0" w:beforeAutospacing="0" w:after="0" w:afterAutospacing="0"/>
+        <w:textAlignment w:val="baseline"/>
+        <w:rPr>
           <w:rFonts w:ascii="Segoe UI" w:hAnsi="Segoe UI" w:cs="Segoe UI"/>
           <w:sz w:val="18"/>
           <w:szCs w:val="18"/>
@@ -86,8 +150,8 @@
           <w:noProof/>
         </w:rPr>
         <w:drawing>
-          <wp:inline distT="0" distB="0" distL="0" distR="0" wp14:anchorId="578A9594" wp14:editId="1B3075A2">
-            <wp:extent cx="5731510" cy="990600"/>
+          <wp:inline distT="0" distB="0" distL="0" distR="0" wp14:anchorId="79E152A6" wp14:editId="6665669B">
+            <wp:extent cx="5731510" cy="349250"/>
             <wp:effectExtent l="0" t="0" r="2540" b="0"/>
             <wp:docPr id="2138120507" name="Picture 1" descr="A screen shot of a computer code&#10;&#10;Description automatically generated"/>
             <wp:cNvGraphicFramePr>
@@ -100,86 +164,27 @@
                     <pic:cNvPr id="2138120507" name="Picture 1" descr="A screen shot of a computer code&#10;&#10;Description automatically generated"/>
                     <pic:cNvPicPr/>
                   </pic:nvPicPr>
-                  <pic:blipFill>
-                    <a:blip r:embed="rId4"/>
-                    <a:stretch>
-                      <a:fillRect/>
-                    </a:stretch>
+                  <pic:blipFill rotWithShape="1">
+                    <a:blip r:embed="rId5"/>
+                    <a:srcRect t="64744"/>
+                    <a:stretch/>
                   </pic:blipFill>
-                  <pic:spPr>
+                  <pic:spPr bwMode="auto">
                     <a:xfrm>
                       <a:off x="0" y="0"/>
-                      <a:ext cx="5731510" cy="990600"/>
+                      <a:ext cx="5731510" cy="349250"/>
                     </a:xfrm>
                     <a:prstGeom prst="rect">
                       <a:avLst/>
                     </a:prstGeom>
-                  </pic:spPr>
-                </pic:pic>
-              </a:graphicData>
-            </a:graphic>
-          </wp:inline>
-        </w:drawing>
-      </w:r>
-    </w:p>
-    <w:p>
-      <w:pPr>
-        <w:pStyle w:val="paragraph"/>
-        <w:spacing w:before="0" w:beforeAutospacing="0" w:after="0" w:afterAutospacing="0"/>
-        <w:textAlignment w:val="baseline"/>
-        <w:rPr>
-          <w:rFonts w:ascii="Segoe UI" w:hAnsi="Segoe UI" w:cs="Segoe UI"/>
-          <w:sz w:val="18"/>
-          <w:szCs w:val="18"/>
-        </w:rPr>
-      </w:pPr>
-      <w:r>
-        <w:rPr>
-          <w:rStyle w:val="normaltextrun"/>
-          <w:rFonts w:eastAsiaTheme="majorEastAsia"/>
-        </w:rPr>
-        <w:t>Step 2: Switch to the new branch.</w:t>
-      </w:r>
-      <w:r>
-        <w:rPr>
-          <w:rStyle w:val="eop"/>
-          <w:rFonts w:eastAsiaTheme="majorEastAsia"/>
-        </w:rPr>
-        <w:t> </w:t>
-      </w:r>
-      <w:r>
-        <w:rPr>
-          <w:noProof/>
-        </w:rPr>
-        <w:drawing>
-          <wp:inline distT="0" distB="0" distL="0" distR="0" wp14:anchorId="33CE1983" wp14:editId="5AE9F404">
-            <wp:extent cx="5731510" cy="1070610"/>
-            <wp:effectExtent l="0" t="0" r="2540" b="0"/>
-            <wp:docPr id="1306700407" name="Picture 1" descr="A screen shot of a computer code&#10;&#10;Description automatically generated"/>
-            <wp:cNvGraphicFramePr>
-              <a:graphicFrameLocks xmlns:a="http://schemas.openxmlformats.org/drawingml/2006/main" noChangeAspect="1"/>
-            </wp:cNvGraphicFramePr>
-            <a:graphic xmlns:a="http://schemas.openxmlformats.org/drawingml/2006/main">
-              <a:graphicData uri="http://schemas.openxmlformats.org/drawingml/2006/picture">
-                <pic:pic xmlns:pic="http://schemas.openxmlformats.org/drawingml/2006/picture">
-                  <pic:nvPicPr>
-                    <pic:cNvPr id="1306700407" name="Picture 1" descr="A screen shot of a computer code&#10;&#10;Description automatically generated"/>
-                    <pic:cNvPicPr/>
-                  </pic:nvPicPr>
-                  <pic:blipFill>
-                    <a:blip r:embed="rId5"/>
-                    <a:stretch>
-                      <a:fillRect/>
-                    </a:stretch>
-                  </pic:blipFill>
-                  <pic:spPr>
-                    <a:xfrm>
-                      <a:off x="0" y="0"/>
-                      <a:ext cx="5731510" cy="1070610"/>
-                    </a:xfrm>
-                    <a:prstGeom prst="rect">
-                      <a:avLst/>
-                    </a:prstGeom>
+                    <a:ln>
+                      <a:noFill/>
+                    </a:ln>
+                    <a:extLst>
+                      <a:ext uri="{53640926-AAD7-44D8-BBD7-CCE9431645EC}">
+                        <a14:shadowObscured xmlns:a14="http://schemas.microsoft.com/office/drawing/2010/main"/>
+                      </a:ext>
+                    </a:extLst>
                   </pic:spPr>
                 </pic:pic>
               </a:graphicData>
@@ -520,7 +525,6 @@
           <w:rStyle w:val="normaltextrun"/>
           <w:rFonts w:eastAsiaTheme="majorEastAsia"/>
         </w:rPr>
-        <w:lastRenderedPageBreak/>
         <w:t>Step 8: Push the changes to the master branch.</w:t>
       </w:r>
       <w:r>
@@ -609,6 +613,7 @@
         <w:rPr>
           <w:noProof/>
         </w:rPr>
+        <w:lastRenderedPageBreak/>
         <w:drawing>
           <wp:inline distT="0" distB="0" distL="0" distR="0" wp14:anchorId="12A449B1" wp14:editId="21335BCD">
             <wp:extent cx="5731510" cy="622300"/>

</xml_diff>